<commit_message>
Added Login User api
</commit_message>
<xml_diff>
--- a/Design.docx
+++ b/Design.docx
@@ -1369,15 +1369,7 @@
           <w:sz w:val="20"/>
           <w:szCs w:val="20"/>
         </w:rPr>
-        <w:t>Get Projec</w:t>
-      </w:r>
-      <w:r>
-        <w:rPr>
-          <w:b/>
-          <w:sz w:val="20"/>
-          <w:szCs w:val="20"/>
-        </w:rPr>
-        <w:t>t</w:t>
+        <w:t>Get Metadata</w:t>
       </w:r>
       <w:r>
         <w:rPr>

</xml_diff>